<commit_message>
Thêm description soi cầu
</commit_message>
<xml_diff>
--- a/LotteryRequestDescription.docx.docx
+++ b/LotteryRequestDescription.docx.docx
@@ -1580,7 +1580,30 @@
             <w:t xml:space="preserve">2.14 Lấy thông tin thống kê giải đặc biệt ngày mai</w:t>
             <w:tab/>
             <w:t xml:space="preserve">13</w:t>
+          </w:r>
+        </w:p>
+        <w:p>
+          <w:pPr>
+            <w:keepNext w:val="0"/>
+            <w:keepLines w:val="0"/>
+            <w:widowControl w:val="0"/>
+            <w:pBdr/>
+            <w:tabs>
+              <w:tab w:val="right" w:pos="9395"/>
+            </w:tabs>
+            <w:spacing w:after="100" w:before="0" w:line="276" w:lineRule="auto"/>
+            <w:ind w:left="260" w:right="0" w:firstLine="0"/>
+            <w:contextualSpacing w:val="0"/>
+            <w:jc w:val="both"/>
+            <w:rPr/>
+          </w:pPr>
+          <w:r>
+            <w:rPr>
+              <w:rtl w:val="0"/>
+            </w:rPr>
+            <w:t xml:space="preserve">2.15 Soi cầu loto</w:t>
             <w:tab/>
+            <w:t xml:space="preserve">14</w:t>
           </w:r>
           <w:r>
             <w:fldChar w:fldCharType="end"/>
@@ -1909,6 +1932,32 @@
           <w:rtl w:val="0"/>
         </w:rPr>
         <w:t xml:space="preserve">- Xổ số điện toán 123, Điện toán 6x36, Xổ số thần tài, Vietlott không có Lô tô</w:t>
+      </w:r>
+    </w:p>
+    <w:p>
+      <w:pPr>
+        <w:pBdr/>
+        <w:contextualSpacing w:val="0"/>
+        <w:rPr/>
+      </w:pPr>
+      <w:r>
+        <w:rPr>
+          <w:rtl w:val="0"/>
+        </w:rPr>
+        <w:t xml:space="preserve">- Khái niệm soi cầu lô tô:</w:t>
+      </w:r>
+    </w:p>
+    <w:p>
+      <w:pPr>
+        <w:pBdr/>
+        <w:contextualSpacing w:val="0"/>
+        <w:rPr/>
+      </w:pPr>
+      <w:r>
+        <w:rPr>
+          <w:rtl w:val="0"/>
+        </w:rPr>
+        <w:t xml:space="preserve">Gọi con lô tô cần soi cầu là xy và số ngày cầu chạy là n. Tổ hợp các vị trí của xuất hiện số x và số y trong bảng kết quả ngày hôm qua (ngày thứ 1 vào cầu) là (x1,y1), (x1,y2), …, (x1, yn), (x2, y1), …, (xn, yn). Với từng vị trí x,y vừa tìm được, nếu như ngày thứ 2 vào cầu (ngày hôm kia) tại vị trí x,y đó xuất hiện con lô của ngày thứ 1 (ngày hôm qua) thì được tính là cầu chạy đc 1 ngày tại vị trí x,y đó. Tiếp túc làm như vậy với ngày 2-3, ngày 3-4, … đến khi đủ số lượng ngày chạy cầu = n. n càng lớn thì số lô tô thỏa mãn càng ít. Một con lô  có thể thỏa mãn ở nhiều vị trí (nhiều cặp x,y) khác nhau.</w:t>
       </w:r>
     </w:p>
     <w:p>
@@ -9127,7 +9176,7 @@
       <w:pPr>
         <w:numPr>
           <w:ilvl w:val="0"/>
-          <w:numId w:val="6"/>
+          <w:numId w:val="7"/>
         </w:numPr>
         <w:pBdr/>
         <w:ind w:left="720" w:hanging="360"/>
@@ -9147,7 +9196,7 @@
       <w:pPr>
         <w:numPr>
           <w:ilvl w:val="0"/>
-          <w:numId w:val="6"/>
+          <w:numId w:val="7"/>
         </w:numPr>
         <w:pBdr/>
         <w:ind w:left="720" w:hanging="360"/>
@@ -9167,7 +9216,7 @@
       <w:pPr>
         <w:numPr>
           <w:ilvl w:val="0"/>
-          <w:numId w:val="6"/>
+          <w:numId w:val="7"/>
         </w:numPr>
         <w:pBdr/>
         <w:ind w:left="720" w:hanging="360"/>
@@ -10451,6 +10500,95 @@
               <w:rPr>
                 <w:rtl w:val="0"/>
               </w:rPr>
+              <w:t xml:space="preserve">end_date</w:t>
+            </w:r>
+          </w:p>
+        </w:tc>
+        <w:tc>
+          <w:tcPr>
+            <w:tcMar>
+              <w:top w:w="100.0" w:type="dxa"/>
+              <w:left w:w="100.0" w:type="dxa"/>
+              <w:bottom w:w="100.0" w:type="dxa"/>
+              <w:right w:w="100.0" w:type="dxa"/>
+            </w:tcMar>
+          </w:tcPr>
+          <w:p>
+            <w:pPr>
+              <w:keepNext w:val="0"/>
+              <w:keepLines w:val="0"/>
+              <w:widowControl w:val="0"/>
+              <w:pBdr/>
+              <w:spacing w:after="0" w:before="0" w:line="240" w:lineRule="auto"/>
+              <w:ind w:left="0" w:right="0" w:firstLine="0"/>
+              <w:contextualSpacing w:val="0"/>
+              <w:jc w:val="left"/>
+              <w:rPr/>
+            </w:pPr>
+            <w:r>
+              <w:rPr>
+                <w:rtl w:val="0"/>
+              </w:rPr>
+              <w:t xml:space="preserve">String</w:t>
+            </w:r>
+          </w:p>
+        </w:tc>
+        <w:tc>
+          <w:tcPr>
+            <w:tcMar>
+              <w:top w:w="100.0" w:type="dxa"/>
+              <w:left w:w="100.0" w:type="dxa"/>
+              <w:bottom w:w="100.0" w:type="dxa"/>
+              <w:right w:w="100.0" w:type="dxa"/>
+            </w:tcMar>
+          </w:tcPr>
+          <w:p>
+            <w:pPr>
+              <w:keepNext w:val="0"/>
+              <w:keepLines w:val="0"/>
+              <w:widowControl w:val="0"/>
+              <w:pBdr/>
+              <w:spacing w:after="0" w:before="0" w:line="240" w:lineRule="auto"/>
+              <w:ind w:left="0" w:right="0" w:firstLine="0"/>
+              <w:contextualSpacing w:val="0"/>
+              <w:jc w:val="left"/>
+              <w:rPr/>
+            </w:pPr>
+            <w:r>
+              <w:rPr>
+                <w:rtl w:val="0"/>
+              </w:rPr>
+              <w:t xml:space="preserve">ngày kết thúc thống kê (yyyy-MM-dd)</w:t>
+            </w:r>
+          </w:p>
+        </w:tc>
+      </w:tr>
+      <w:tr>
+        <w:tc>
+          <w:tcPr>
+            <w:tcMar>
+              <w:top w:w="100.0" w:type="dxa"/>
+              <w:left w:w="100.0" w:type="dxa"/>
+              <w:bottom w:w="100.0" w:type="dxa"/>
+              <w:right w:w="100.0" w:type="dxa"/>
+            </w:tcMar>
+          </w:tcPr>
+          <w:p>
+            <w:pPr>
+              <w:keepNext w:val="0"/>
+              <w:keepLines w:val="0"/>
+              <w:widowControl w:val="0"/>
+              <w:pBdr/>
+              <w:spacing w:after="0" w:before="0" w:line="240" w:lineRule="auto"/>
+              <w:ind w:left="0" w:right="0" w:firstLine="0"/>
+              <w:contextualSpacing w:val="0"/>
+              <w:jc w:val="left"/>
+              <w:rPr/>
+            </w:pPr>
+            <w:r>
+              <w:rPr>
+                <w:rtl w:val="0"/>
+              </w:rPr>
               <w:t xml:space="preserve">value</w:t>
             </w:r>
           </w:p>
@@ -13425,6 +13563,1208 @@
         <w:pBdr/>
         <w:contextualSpacing w:val="0"/>
         <w:rPr/>
+      </w:pPr>
+      <w:r>
+        <w:rPr>
+          <w:rtl w:val="0"/>
+        </w:rPr>
+      </w:r>
+    </w:p>
+    <w:p>
+      <w:pPr>
+        <w:pBdr/>
+        <w:contextualSpacing w:val="0"/>
+        <w:rPr>
+          <w:b w:val="1"/>
+        </w:rPr>
+      </w:pPr>
+      <w:r>
+        <w:rPr>
+          <w:b w:val="1"/>
+          <w:rtl w:val="0"/>
+        </w:rPr>
+        <w:t xml:space="preserve">2.14 Soi cầu lô tô</w:t>
+      </w:r>
+    </w:p>
+    <w:p>
+      <w:pPr>
+        <w:numPr>
+          <w:ilvl w:val="0"/>
+          <w:numId w:val="6"/>
+        </w:numPr>
+        <w:pBdr/>
+        <w:ind w:left="720" w:hanging="360"/>
+        <w:contextualSpacing w:val="1"/>
+        <w:rPr/>
+      </w:pPr>
+      <w:r>
+        <w:rPr>
+          <w:rtl w:val="0"/>
+        </w:rPr>
+        <w:t xml:space="preserve">Dùng để user soi coi cần đánh xem cầu đã về bao nhiêu ngày gần đây. (Xem chi tiết mục I).</w:t>
+      </w:r>
+    </w:p>
+    <w:p>
+      <w:pPr>
+        <w:numPr>
+          <w:ilvl w:val="0"/>
+          <w:numId w:val="6"/>
+        </w:numPr>
+        <w:pBdr/>
+        <w:ind w:left="720" w:hanging="360"/>
+        <w:contextualSpacing w:val="1"/>
+        <w:rPr>
+          <w:u w:val="none"/>
+        </w:rPr>
+      </w:pPr>
+      <w:r>
+        <w:rPr>
+          <w:rtl w:val="0"/>
+        </w:rPr>
+        <w:t xml:space="preserve">Command: GET .../lottery/soi_cau</w:t>
+      </w:r>
+    </w:p>
+    <w:p>
+      <w:pPr>
+        <w:numPr>
+          <w:ilvl w:val="0"/>
+          <w:numId w:val="6"/>
+        </w:numPr>
+        <w:pBdr/>
+        <w:ind w:left="720" w:hanging="360"/>
+        <w:contextualSpacing w:val="1"/>
+        <w:rPr>
+          <w:u w:val="none"/>
+        </w:rPr>
+      </w:pPr>
+      <w:r>
+        <w:rPr>
+          <w:rtl w:val="0"/>
+        </w:rPr>
+        <w:t xml:space="preserve">Thông tin gửi lên:</w:t>
+      </w:r>
+    </w:p>
+    <w:tbl>
+      <w:tblPr>
+        <w:tblStyle w:val="Table30"/>
+        <w:bidiVisual w:val="0"/>
+        <w:tblW w:w="8685.0" w:type="dxa"/>
+        <w:jc w:val="left"/>
+        <w:tblInd w:w="720.0" w:type="dxa"/>
+        <w:tblBorders>
+          <w:top w:color="000000" w:space="0" w:sz="8" w:val="single"/>
+          <w:left w:color="000000" w:space="0" w:sz="8" w:val="single"/>
+          <w:bottom w:color="000000" w:space="0" w:sz="8" w:val="single"/>
+          <w:right w:color="000000" w:space="0" w:sz="8" w:val="single"/>
+          <w:insideH w:color="000000" w:space="0" w:sz="8" w:val="single"/>
+          <w:insideV w:color="000000" w:space="0" w:sz="8" w:val="single"/>
+        </w:tblBorders>
+        <w:tblLayout w:type="fixed"/>
+        <w:tblLook w:val="0600"/>
+      </w:tblPr>
+      <w:tblGrid>
+        <w:gridCol w:w="2895"/>
+        <w:gridCol w:w="2895"/>
+        <w:gridCol w:w="2895"/>
+        <w:tblGridChange w:id="0">
+          <w:tblGrid>
+            <w:gridCol w:w="2895"/>
+            <w:gridCol w:w="2895"/>
+            <w:gridCol w:w="2895"/>
+          </w:tblGrid>
+        </w:tblGridChange>
+      </w:tblGrid>
+      <w:tr>
+        <w:tc>
+          <w:tcPr>
+            <w:tcMar>
+              <w:top w:w="100.0" w:type="dxa"/>
+              <w:left w:w="100.0" w:type="dxa"/>
+              <w:bottom w:w="100.0" w:type="dxa"/>
+              <w:right w:w="100.0" w:type="dxa"/>
+            </w:tcMar>
+          </w:tcPr>
+          <w:p>
+            <w:pPr>
+              <w:keepNext w:val="0"/>
+              <w:keepLines w:val="0"/>
+              <w:widowControl w:val="0"/>
+              <w:pBdr/>
+              <w:spacing w:after="0" w:before="0" w:line="240" w:lineRule="auto"/>
+              <w:ind w:left="0" w:right="0" w:firstLine="0"/>
+              <w:contextualSpacing w:val="0"/>
+              <w:jc w:val="left"/>
+              <w:rPr/>
+            </w:pPr>
+            <w:r>
+              <w:rPr>
+                <w:rtl w:val="0"/>
+              </w:rPr>
+              <w:t xml:space="preserve">Tên</w:t>
+            </w:r>
+          </w:p>
+        </w:tc>
+        <w:tc>
+          <w:tcPr>
+            <w:tcMar>
+              <w:top w:w="100.0" w:type="dxa"/>
+              <w:left w:w="100.0" w:type="dxa"/>
+              <w:bottom w:w="100.0" w:type="dxa"/>
+              <w:right w:w="100.0" w:type="dxa"/>
+            </w:tcMar>
+          </w:tcPr>
+          <w:p>
+            <w:pPr>
+              <w:keepNext w:val="0"/>
+              <w:keepLines w:val="0"/>
+              <w:widowControl w:val="0"/>
+              <w:pBdr/>
+              <w:spacing w:after="0" w:before="0" w:line="240" w:lineRule="auto"/>
+              <w:ind w:left="0" w:right="0" w:firstLine="0"/>
+              <w:contextualSpacing w:val="0"/>
+              <w:jc w:val="left"/>
+              <w:rPr/>
+            </w:pPr>
+            <w:r>
+              <w:rPr>
+                <w:rtl w:val="0"/>
+              </w:rPr>
+              <w:t xml:space="preserve">Kiểu</w:t>
+            </w:r>
+          </w:p>
+        </w:tc>
+        <w:tc>
+          <w:tcPr>
+            <w:tcMar>
+              <w:top w:w="100.0" w:type="dxa"/>
+              <w:left w:w="100.0" w:type="dxa"/>
+              <w:bottom w:w="100.0" w:type="dxa"/>
+              <w:right w:w="100.0" w:type="dxa"/>
+            </w:tcMar>
+          </w:tcPr>
+          <w:p>
+            <w:pPr>
+              <w:keepNext w:val="0"/>
+              <w:keepLines w:val="0"/>
+              <w:widowControl w:val="0"/>
+              <w:pBdr/>
+              <w:spacing w:after="0" w:before="0" w:line="240" w:lineRule="auto"/>
+              <w:ind w:left="0" w:right="0" w:firstLine="0"/>
+              <w:contextualSpacing w:val="0"/>
+              <w:jc w:val="left"/>
+              <w:rPr/>
+            </w:pPr>
+            <w:r>
+              <w:rPr>
+                <w:rtl w:val="0"/>
+              </w:rPr>
+              <w:t xml:space="preserve">Ý nghĩa</w:t>
+            </w:r>
+          </w:p>
+        </w:tc>
+      </w:tr>
+      <w:tr>
+        <w:tc>
+          <w:tcPr>
+            <w:tcMar>
+              <w:top w:w="100.0" w:type="dxa"/>
+              <w:left w:w="100.0" w:type="dxa"/>
+              <w:bottom w:w="100.0" w:type="dxa"/>
+              <w:right w:w="100.0" w:type="dxa"/>
+            </w:tcMar>
+          </w:tcPr>
+          <w:p>
+            <w:pPr>
+              <w:keepNext w:val="0"/>
+              <w:keepLines w:val="0"/>
+              <w:widowControl w:val="0"/>
+              <w:pBdr/>
+              <w:spacing w:after="0" w:before="0" w:line="240" w:lineRule="auto"/>
+              <w:ind w:left="0" w:right="0" w:firstLine="0"/>
+              <w:contextualSpacing w:val="0"/>
+              <w:jc w:val="left"/>
+              <w:rPr/>
+            </w:pPr>
+            <w:r>
+              <w:rPr>
+                <w:rtl w:val="0"/>
+              </w:rPr>
+              <w:t xml:space="preserve">time_start</w:t>
+            </w:r>
+          </w:p>
+        </w:tc>
+        <w:tc>
+          <w:tcPr>
+            <w:tcMar>
+              <w:top w:w="100.0" w:type="dxa"/>
+              <w:left w:w="100.0" w:type="dxa"/>
+              <w:bottom w:w="100.0" w:type="dxa"/>
+              <w:right w:w="100.0" w:type="dxa"/>
+            </w:tcMar>
+          </w:tcPr>
+          <w:p>
+            <w:pPr>
+              <w:keepNext w:val="0"/>
+              <w:keepLines w:val="0"/>
+              <w:widowControl w:val="0"/>
+              <w:pBdr/>
+              <w:spacing w:after="0" w:before="0" w:line="240" w:lineRule="auto"/>
+              <w:ind w:left="0" w:right="0" w:firstLine="0"/>
+              <w:contextualSpacing w:val="0"/>
+              <w:jc w:val="left"/>
+              <w:rPr/>
+            </w:pPr>
+            <w:r>
+              <w:rPr>
+                <w:rtl w:val="0"/>
+              </w:rPr>
+              <w:t xml:space="preserve">String</w:t>
+            </w:r>
+          </w:p>
+        </w:tc>
+        <w:tc>
+          <w:tcPr>
+            <w:tcMar>
+              <w:top w:w="100.0" w:type="dxa"/>
+              <w:left w:w="100.0" w:type="dxa"/>
+              <w:bottom w:w="100.0" w:type="dxa"/>
+              <w:right w:w="100.0" w:type="dxa"/>
+            </w:tcMar>
+          </w:tcPr>
+          <w:p>
+            <w:pPr>
+              <w:keepNext w:val="0"/>
+              <w:keepLines w:val="0"/>
+              <w:widowControl w:val="0"/>
+              <w:pBdr/>
+              <w:spacing w:after="0" w:before="0" w:line="240" w:lineRule="auto"/>
+              <w:ind w:left="0" w:right="0" w:firstLine="0"/>
+              <w:contextualSpacing w:val="0"/>
+              <w:jc w:val="left"/>
+              <w:rPr/>
+            </w:pPr>
+            <w:r>
+              <w:rPr>
+                <w:rtl w:val="0"/>
+              </w:rPr>
+              <w:t xml:space="preserve">Ngày cầu bắt đầu</w:t>
+            </w:r>
+          </w:p>
+        </w:tc>
+      </w:tr>
+      <w:tr>
+        <w:tc>
+          <w:tcPr>
+            <w:tcMar>
+              <w:top w:w="100.0" w:type="dxa"/>
+              <w:left w:w="100.0" w:type="dxa"/>
+              <w:bottom w:w="100.0" w:type="dxa"/>
+              <w:right w:w="100.0" w:type="dxa"/>
+            </w:tcMar>
+          </w:tcPr>
+          <w:p>
+            <w:pPr>
+              <w:keepNext w:val="0"/>
+              <w:keepLines w:val="0"/>
+              <w:widowControl w:val="0"/>
+              <w:pBdr/>
+              <w:spacing w:after="0" w:before="0" w:line="240" w:lineRule="auto"/>
+              <w:ind w:left="0" w:right="0" w:firstLine="0"/>
+              <w:contextualSpacing w:val="0"/>
+              <w:jc w:val="left"/>
+              <w:rPr/>
+            </w:pPr>
+            <w:r>
+              <w:rPr>
+                <w:rtl w:val="0"/>
+              </w:rPr>
+              <w:t xml:space="preserve">time_end</w:t>
+            </w:r>
+          </w:p>
+        </w:tc>
+        <w:tc>
+          <w:tcPr>
+            <w:tcMar>
+              <w:top w:w="100.0" w:type="dxa"/>
+              <w:left w:w="100.0" w:type="dxa"/>
+              <w:bottom w:w="100.0" w:type="dxa"/>
+              <w:right w:w="100.0" w:type="dxa"/>
+            </w:tcMar>
+          </w:tcPr>
+          <w:p>
+            <w:pPr>
+              <w:keepNext w:val="0"/>
+              <w:keepLines w:val="0"/>
+              <w:widowControl w:val="0"/>
+              <w:pBdr/>
+              <w:spacing w:after="0" w:before="0" w:line="240" w:lineRule="auto"/>
+              <w:ind w:left="0" w:right="0" w:firstLine="0"/>
+              <w:contextualSpacing w:val="0"/>
+              <w:jc w:val="left"/>
+              <w:rPr/>
+            </w:pPr>
+            <w:r>
+              <w:rPr>
+                <w:rtl w:val="0"/>
+              </w:rPr>
+              <w:t xml:space="preserve">String</w:t>
+            </w:r>
+          </w:p>
+        </w:tc>
+        <w:tc>
+          <w:tcPr>
+            <w:tcMar>
+              <w:top w:w="100.0" w:type="dxa"/>
+              <w:left w:w="100.0" w:type="dxa"/>
+              <w:bottom w:w="100.0" w:type="dxa"/>
+              <w:right w:w="100.0" w:type="dxa"/>
+            </w:tcMar>
+          </w:tcPr>
+          <w:p>
+            <w:pPr>
+              <w:keepNext w:val="0"/>
+              <w:keepLines w:val="0"/>
+              <w:widowControl w:val="0"/>
+              <w:pBdr/>
+              <w:spacing w:after="0" w:before="0" w:line="240" w:lineRule="auto"/>
+              <w:ind w:left="0" w:right="0" w:firstLine="0"/>
+              <w:contextualSpacing w:val="0"/>
+              <w:jc w:val="left"/>
+              <w:rPr/>
+            </w:pPr>
+            <w:r>
+              <w:rPr>
+                <w:rtl w:val="0"/>
+              </w:rPr>
+              <w:t xml:space="preserve">Ngày cầu kết thúc</w:t>
+            </w:r>
+          </w:p>
+        </w:tc>
+      </w:tr>
+      <w:tr>
+        <w:tc>
+          <w:tcPr>
+            <w:tcMar>
+              <w:top w:w="100.0" w:type="dxa"/>
+              <w:left w:w="100.0" w:type="dxa"/>
+              <w:bottom w:w="100.0" w:type="dxa"/>
+              <w:right w:w="100.0" w:type="dxa"/>
+            </w:tcMar>
+          </w:tcPr>
+          <w:p>
+            <w:pPr>
+              <w:keepNext w:val="0"/>
+              <w:keepLines w:val="0"/>
+              <w:widowControl w:val="0"/>
+              <w:pBdr/>
+              <w:spacing w:after="0" w:before="0" w:line="240" w:lineRule="auto"/>
+              <w:ind w:left="0" w:right="0" w:firstLine="0"/>
+              <w:contextualSpacing w:val="0"/>
+              <w:jc w:val="left"/>
+              <w:rPr/>
+            </w:pPr>
+            <w:r>
+              <w:rPr>
+                <w:rtl w:val="0"/>
+              </w:rPr>
+              <w:t xml:space="preserve">cate_id</w:t>
+            </w:r>
+          </w:p>
+        </w:tc>
+        <w:tc>
+          <w:tcPr>
+            <w:tcMar>
+              <w:top w:w="100.0" w:type="dxa"/>
+              <w:left w:w="100.0" w:type="dxa"/>
+              <w:bottom w:w="100.0" w:type="dxa"/>
+              <w:right w:w="100.0" w:type="dxa"/>
+            </w:tcMar>
+          </w:tcPr>
+          <w:p>
+            <w:pPr>
+              <w:keepNext w:val="0"/>
+              <w:keepLines w:val="0"/>
+              <w:widowControl w:val="0"/>
+              <w:pBdr/>
+              <w:spacing w:after="0" w:before="0" w:line="240" w:lineRule="auto"/>
+              <w:ind w:left="0" w:right="0" w:firstLine="0"/>
+              <w:contextualSpacing w:val="0"/>
+              <w:jc w:val="left"/>
+              <w:rPr/>
+            </w:pPr>
+            <w:r>
+              <w:rPr>
+                <w:rtl w:val="0"/>
+              </w:rPr>
+              <w:t xml:space="preserve">int</w:t>
+            </w:r>
+          </w:p>
+        </w:tc>
+        <w:tc>
+          <w:tcPr>
+            <w:tcMar>
+              <w:top w:w="100.0" w:type="dxa"/>
+              <w:left w:w="100.0" w:type="dxa"/>
+              <w:bottom w:w="100.0" w:type="dxa"/>
+              <w:right w:w="100.0" w:type="dxa"/>
+            </w:tcMar>
+          </w:tcPr>
+          <w:p>
+            <w:pPr>
+              <w:keepNext w:val="0"/>
+              <w:keepLines w:val="0"/>
+              <w:widowControl w:val="0"/>
+              <w:pBdr/>
+              <w:spacing w:after="0" w:before="0" w:line="240" w:lineRule="auto"/>
+              <w:ind w:left="0" w:right="0" w:firstLine="0"/>
+              <w:contextualSpacing w:val="0"/>
+              <w:jc w:val="left"/>
+              <w:rPr/>
+            </w:pPr>
+            <w:r>
+              <w:rPr>
+                <w:rtl w:val="0"/>
+              </w:rPr>
+              <w:t xml:space="preserve">id category, mặc định 1</w:t>
+            </w:r>
+          </w:p>
+        </w:tc>
+      </w:tr>
+    </w:tbl>
+    <w:p>
+      <w:pPr>
+        <w:pBdr/>
+        <w:contextualSpacing w:val="0"/>
+        <w:rPr/>
+      </w:pPr>
+      <w:r>
+        <w:rPr>
+          <w:rtl w:val="0"/>
+        </w:rPr>
+      </w:r>
+    </w:p>
+    <w:p>
+      <w:pPr>
+        <w:pBdr/>
+        <w:contextualSpacing w:val="0"/>
+        <w:rPr/>
+      </w:pPr>
+      <w:r>
+        <w:rPr>
+          <w:rtl w:val="0"/>
+        </w:rPr>
+      </w:r>
+    </w:p>
+    <w:p>
+      <w:pPr>
+        <w:pBdr/>
+        <w:contextualSpacing w:val="0"/>
+        <w:rPr/>
+      </w:pPr>
+      <w:r>
+        <w:rPr>
+          <w:rtl w:val="0"/>
+        </w:rPr>
+      </w:r>
+    </w:p>
+    <w:p>
+      <w:pPr>
+        <w:pBdr/>
+        <w:contextualSpacing w:val="0"/>
+        <w:rPr/>
+      </w:pPr>
+      <w:r>
+        <w:rPr>
+          <w:rtl w:val="0"/>
+        </w:rPr>
+      </w:r>
+    </w:p>
+    <w:p>
+      <w:pPr>
+        <w:numPr>
+          <w:ilvl w:val="0"/>
+          <w:numId w:val="8"/>
+        </w:numPr>
+        <w:pBdr/>
+        <w:ind w:left="720" w:hanging="360"/>
+        <w:contextualSpacing w:val="1"/>
+        <w:rPr>
+          <w:u w:val="none"/>
+        </w:rPr>
+      </w:pPr>
+      <w:r>
+        <w:rPr>
+          <w:rtl w:val="0"/>
+        </w:rPr>
+        <w:t xml:space="preserve">Thông tin nhận về</w:t>
+      </w:r>
+    </w:p>
+    <w:tbl>
+      <w:tblPr>
+        <w:tblStyle w:val="Table31"/>
+        <w:bidiVisual w:val="0"/>
+        <w:tblW w:w="8685.0" w:type="dxa"/>
+        <w:jc w:val="left"/>
+        <w:tblInd w:w="720.0" w:type="dxa"/>
+        <w:tblBorders>
+          <w:top w:color="000000" w:space="0" w:sz="8" w:val="single"/>
+          <w:left w:color="000000" w:space="0" w:sz="8" w:val="single"/>
+          <w:bottom w:color="000000" w:space="0" w:sz="8" w:val="single"/>
+          <w:right w:color="000000" w:space="0" w:sz="8" w:val="single"/>
+          <w:insideH w:color="000000" w:space="0" w:sz="8" w:val="single"/>
+          <w:insideV w:color="000000" w:space="0" w:sz="8" w:val="single"/>
+        </w:tblBorders>
+        <w:tblLayout w:type="fixed"/>
+        <w:tblLook w:val="0600"/>
+      </w:tblPr>
+      <w:tblGrid>
+        <w:gridCol w:w="3360"/>
+        <w:gridCol w:w="1620"/>
+        <w:gridCol w:w="3705"/>
+        <w:tblGridChange w:id="0">
+          <w:tblGrid>
+            <w:gridCol w:w="3360"/>
+            <w:gridCol w:w="1620"/>
+            <w:gridCol w:w="3705"/>
+          </w:tblGrid>
+        </w:tblGridChange>
+      </w:tblGrid>
+      <w:tr>
+        <w:tc>
+          <w:tcPr>
+            <w:tcMar>
+              <w:top w:w="100.0" w:type="dxa"/>
+              <w:left w:w="100.0" w:type="dxa"/>
+              <w:bottom w:w="100.0" w:type="dxa"/>
+              <w:right w:w="100.0" w:type="dxa"/>
+            </w:tcMar>
+          </w:tcPr>
+          <w:p>
+            <w:pPr>
+              <w:keepNext w:val="0"/>
+              <w:keepLines w:val="0"/>
+              <w:widowControl w:val="0"/>
+              <w:pBdr/>
+              <w:spacing w:after="0" w:before="0" w:line="240" w:lineRule="auto"/>
+              <w:ind w:left="0" w:right="0" w:firstLine="0"/>
+              <w:contextualSpacing w:val="0"/>
+              <w:jc w:val="left"/>
+              <w:rPr/>
+            </w:pPr>
+            <w:r>
+              <w:rPr>
+                <w:rtl w:val="0"/>
+              </w:rPr>
+              <w:t xml:space="preserve">Tên</w:t>
+            </w:r>
+          </w:p>
+        </w:tc>
+        <w:tc>
+          <w:tcPr>
+            <w:tcMar>
+              <w:top w:w="100.0" w:type="dxa"/>
+              <w:left w:w="100.0" w:type="dxa"/>
+              <w:bottom w:w="100.0" w:type="dxa"/>
+              <w:right w:w="100.0" w:type="dxa"/>
+            </w:tcMar>
+          </w:tcPr>
+          <w:p>
+            <w:pPr>
+              <w:keepNext w:val="0"/>
+              <w:keepLines w:val="0"/>
+              <w:widowControl w:val="0"/>
+              <w:pBdr/>
+              <w:spacing w:after="0" w:before="0" w:line="240" w:lineRule="auto"/>
+              <w:ind w:left="0" w:right="0" w:firstLine="0"/>
+              <w:contextualSpacing w:val="0"/>
+              <w:jc w:val="left"/>
+              <w:rPr/>
+            </w:pPr>
+            <w:r>
+              <w:rPr>
+                <w:rtl w:val="0"/>
+              </w:rPr>
+              <w:t xml:space="preserve">Kiểu</w:t>
+            </w:r>
+          </w:p>
+        </w:tc>
+        <w:tc>
+          <w:tcPr>
+            <w:tcMar>
+              <w:top w:w="100.0" w:type="dxa"/>
+              <w:left w:w="100.0" w:type="dxa"/>
+              <w:bottom w:w="100.0" w:type="dxa"/>
+              <w:right w:w="100.0" w:type="dxa"/>
+            </w:tcMar>
+          </w:tcPr>
+          <w:p>
+            <w:pPr>
+              <w:keepNext w:val="0"/>
+              <w:keepLines w:val="0"/>
+              <w:widowControl w:val="0"/>
+              <w:pBdr/>
+              <w:spacing w:after="0" w:before="0" w:line="240" w:lineRule="auto"/>
+              <w:ind w:left="0" w:right="0" w:firstLine="0"/>
+              <w:contextualSpacing w:val="0"/>
+              <w:jc w:val="left"/>
+              <w:rPr/>
+            </w:pPr>
+            <w:r>
+              <w:rPr>
+                <w:rtl w:val="0"/>
+              </w:rPr>
+              <w:t xml:space="preserve">Ý nghĩa</w:t>
+            </w:r>
+          </w:p>
+        </w:tc>
+      </w:tr>
+      <w:tr>
+        <w:tc>
+          <w:tcPr>
+            <w:tcMar>
+              <w:top w:w="100.0" w:type="dxa"/>
+              <w:left w:w="100.0" w:type="dxa"/>
+              <w:bottom w:w="100.0" w:type="dxa"/>
+              <w:right w:w="100.0" w:type="dxa"/>
+            </w:tcMar>
+          </w:tcPr>
+          <w:p>
+            <w:pPr>
+              <w:keepNext w:val="0"/>
+              <w:keepLines w:val="0"/>
+              <w:widowControl w:val="0"/>
+              <w:pBdr/>
+              <w:spacing w:after="0" w:before="0" w:line="240" w:lineRule="auto"/>
+              <w:ind w:left="0" w:right="0" w:firstLine="0"/>
+              <w:contextualSpacing w:val="0"/>
+              <w:jc w:val="left"/>
+              <w:rPr/>
+            </w:pPr>
+            <w:r>
+              <w:rPr>
+                <w:rtl w:val="0"/>
+              </w:rPr>
+              <w:t xml:space="preserve">Status</w:t>
+            </w:r>
+          </w:p>
+        </w:tc>
+        <w:tc>
+          <w:tcPr>
+            <w:tcMar>
+              <w:top w:w="100.0" w:type="dxa"/>
+              <w:left w:w="100.0" w:type="dxa"/>
+              <w:bottom w:w="100.0" w:type="dxa"/>
+              <w:right w:w="100.0" w:type="dxa"/>
+            </w:tcMar>
+          </w:tcPr>
+          <w:p>
+            <w:pPr>
+              <w:keepNext w:val="0"/>
+              <w:keepLines w:val="0"/>
+              <w:widowControl w:val="0"/>
+              <w:pBdr/>
+              <w:spacing w:after="0" w:before="0" w:line="240" w:lineRule="auto"/>
+              <w:ind w:left="0" w:right="0" w:firstLine="0"/>
+              <w:contextualSpacing w:val="0"/>
+              <w:jc w:val="left"/>
+              <w:rPr/>
+            </w:pPr>
+            <w:r>
+              <w:rPr>
+                <w:rtl w:val="0"/>
+              </w:rPr>
+              <w:t xml:space="preserve">int</w:t>
+            </w:r>
+          </w:p>
+        </w:tc>
+        <w:tc>
+          <w:tcPr>
+            <w:tcMar>
+              <w:top w:w="100.0" w:type="dxa"/>
+              <w:left w:w="100.0" w:type="dxa"/>
+              <w:bottom w:w="100.0" w:type="dxa"/>
+              <w:right w:w="100.0" w:type="dxa"/>
+            </w:tcMar>
+          </w:tcPr>
+          <w:p>
+            <w:pPr>
+              <w:keepNext w:val="0"/>
+              <w:keepLines w:val="0"/>
+              <w:widowControl w:val="0"/>
+              <w:pBdr/>
+              <w:spacing w:after="0" w:before="0" w:line="240" w:lineRule="auto"/>
+              <w:ind w:left="0" w:right="0" w:firstLine="0"/>
+              <w:contextualSpacing w:val="0"/>
+              <w:jc w:val="left"/>
+              <w:rPr/>
+            </w:pPr>
+            <w:r>
+              <w:rPr>
+                <w:rtl w:val="0"/>
+              </w:rPr>
+              <w:t xml:space="preserve">1: thành công</w:t>
+            </w:r>
+          </w:p>
+        </w:tc>
+      </w:tr>
+      <w:tr>
+        <w:tc>
+          <w:tcPr>
+            <w:tcMar>
+              <w:top w:w="100.0" w:type="dxa"/>
+              <w:left w:w="100.0" w:type="dxa"/>
+              <w:bottom w:w="100.0" w:type="dxa"/>
+              <w:right w:w="100.0" w:type="dxa"/>
+            </w:tcMar>
+          </w:tcPr>
+          <w:p>
+            <w:pPr>
+              <w:keepNext w:val="0"/>
+              <w:keepLines w:val="0"/>
+              <w:widowControl w:val="0"/>
+              <w:pBdr/>
+              <w:spacing w:after="0" w:before="0" w:line="240" w:lineRule="auto"/>
+              <w:ind w:left="0" w:right="0" w:firstLine="0"/>
+              <w:contextualSpacing w:val="0"/>
+              <w:jc w:val="left"/>
+              <w:rPr/>
+            </w:pPr>
+            <w:r>
+              <w:rPr>
+                <w:rtl w:val="0"/>
+              </w:rPr>
+              <w:t xml:space="preserve">Content</w:t>
+            </w:r>
+          </w:p>
+        </w:tc>
+        <w:tc>
+          <w:tcPr>
+            <w:tcMar>
+              <w:top w:w="100.0" w:type="dxa"/>
+              <w:left w:w="100.0" w:type="dxa"/>
+              <w:bottom w:w="100.0" w:type="dxa"/>
+              <w:right w:w="100.0" w:type="dxa"/>
+            </w:tcMar>
+          </w:tcPr>
+          <w:p>
+            <w:pPr>
+              <w:keepNext w:val="0"/>
+              <w:keepLines w:val="0"/>
+              <w:widowControl w:val="0"/>
+              <w:pBdr/>
+              <w:spacing w:after="0" w:before="0" w:line="240" w:lineRule="auto"/>
+              <w:ind w:left="0" w:right="0" w:firstLine="0"/>
+              <w:contextualSpacing w:val="0"/>
+              <w:jc w:val="left"/>
+              <w:rPr/>
+            </w:pPr>
+            <w:r>
+              <w:rPr>
+                <w:rtl w:val="0"/>
+              </w:rPr>
+              <w:t xml:space="preserve">JSONArray</w:t>
+            </w:r>
+          </w:p>
+        </w:tc>
+        <w:tc>
+          <w:tcPr>
+            <w:tcMar>
+              <w:top w:w="100.0" w:type="dxa"/>
+              <w:left w:w="100.0" w:type="dxa"/>
+              <w:bottom w:w="100.0" w:type="dxa"/>
+              <w:right w:w="100.0" w:type="dxa"/>
+            </w:tcMar>
+          </w:tcPr>
+          <w:p>
+            <w:pPr>
+              <w:keepNext w:val="0"/>
+              <w:keepLines w:val="0"/>
+              <w:widowControl w:val="0"/>
+              <w:pBdr/>
+              <w:spacing w:after="0" w:before="0" w:line="240" w:lineRule="auto"/>
+              <w:ind w:left="0" w:right="0" w:firstLine="0"/>
+              <w:contextualSpacing w:val="0"/>
+              <w:jc w:val="left"/>
+              <w:rPr/>
+            </w:pPr>
+            <w:r>
+              <w:rPr>
+                <w:rtl w:val="0"/>
+              </w:rPr>
+              <w:t xml:space="preserve">Mảng thông tin cần lấy</w:t>
+            </w:r>
+          </w:p>
+        </w:tc>
+      </w:tr>
+      <w:tr>
+        <w:tc>
+          <w:tcPr>
+            <w:tcMar>
+              <w:top w:w="100.0" w:type="dxa"/>
+              <w:left w:w="100.0" w:type="dxa"/>
+              <w:bottom w:w="100.0" w:type="dxa"/>
+              <w:right w:w="100.0" w:type="dxa"/>
+            </w:tcMar>
+          </w:tcPr>
+          <w:p>
+            <w:pPr>
+              <w:keepNext w:val="0"/>
+              <w:keepLines w:val="0"/>
+              <w:widowControl w:val="0"/>
+              <w:pBdr/>
+              <w:spacing w:after="0" w:before="0" w:line="240" w:lineRule="auto"/>
+              <w:ind w:left="0" w:right="0" w:firstLine="0"/>
+              <w:contextualSpacing w:val="0"/>
+              <w:jc w:val="left"/>
+              <w:rPr/>
+            </w:pPr>
+            <w:r>
+              <w:rPr>
+                <w:rtl w:val="0"/>
+              </w:rPr>
+              <w:t xml:space="preserve">       L</w:t>
+            </w:r>
+          </w:p>
+        </w:tc>
+        <w:tc>
+          <w:tcPr>
+            <w:tcMar>
+              <w:top w:w="100.0" w:type="dxa"/>
+              <w:left w:w="100.0" w:type="dxa"/>
+              <w:bottom w:w="100.0" w:type="dxa"/>
+              <w:right w:w="100.0" w:type="dxa"/>
+            </w:tcMar>
+          </w:tcPr>
+          <w:p>
+            <w:pPr>
+              <w:keepNext w:val="0"/>
+              <w:keepLines w:val="0"/>
+              <w:widowControl w:val="0"/>
+              <w:pBdr/>
+              <w:spacing w:after="0" w:before="0" w:line="240" w:lineRule="auto"/>
+              <w:ind w:left="0" w:right="0" w:firstLine="0"/>
+              <w:contextualSpacing w:val="0"/>
+              <w:jc w:val="left"/>
+              <w:rPr/>
+            </w:pPr>
+            <w:r>
+              <w:rPr>
+                <w:rtl w:val="0"/>
+              </w:rPr>
+              <w:t xml:space="preserve">String</w:t>
+            </w:r>
+          </w:p>
+        </w:tc>
+        <w:tc>
+          <w:tcPr>
+            <w:tcMar>
+              <w:top w:w="100.0" w:type="dxa"/>
+              <w:left w:w="100.0" w:type="dxa"/>
+              <w:bottom w:w="100.0" w:type="dxa"/>
+              <w:right w:w="100.0" w:type="dxa"/>
+            </w:tcMar>
+          </w:tcPr>
+          <w:p>
+            <w:pPr>
+              <w:keepNext w:val="0"/>
+              <w:keepLines w:val="0"/>
+              <w:widowControl w:val="0"/>
+              <w:pBdr/>
+              <w:spacing w:after="0" w:before="0" w:line="240" w:lineRule="auto"/>
+              <w:ind w:left="0" w:right="0" w:firstLine="0"/>
+              <w:contextualSpacing w:val="0"/>
+              <w:jc w:val="left"/>
+              <w:rPr/>
+            </w:pPr>
+            <w:r>
+              <w:rPr>
+                <w:rtl w:val="0"/>
+              </w:rPr>
+              <w:t xml:space="preserve">lô tô</w:t>
+            </w:r>
+          </w:p>
+        </w:tc>
+      </w:tr>
+      <w:tr>
+        <w:tc>
+          <w:tcPr>
+            <w:tcMar>
+              <w:top w:w="100.0" w:type="dxa"/>
+              <w:left w:w="100.0" w:type="dxa"/>
+              <w:bottom w:w="100.0" w:type="dxa"/>
+              <w:right w:w="100.0" w:type="dxa"/>
+            </w:tcMar>
+          </w:tcPr>
+          <w:p>
+            <w:pPr>
+              <w:keepNext w:val="0"/>
+              <w:keepLines w:val="0"/>
+              <w:widowControl w:val="0"/>
+              <w:pBdr/>
+              <w:spacing w:after="0" w:before="0" w:line="240" w:lineRule="auto"/>
+              <w:ind w:left="0" w:right="0" w:firstLine="0"/>
+              <w:contextualSpacing w:val="0"/>
+              <w:jc w:val="left"/>
+              <w:rPr/>
+            </w:pPr>
+            <w:r>
+              <w:rPr>
+                <w:rtl w:val="0"/>
+              </w:rPr>
+              <w:t xml:space="preserve">       V</w:t>
+            </w:r>
+          </w:p>
+        </w:tc>
+        <w:tc>
+          <w:tcPr>
+            <w:tcMar>
+              <w:top w:w="100.0" w:type="dxa"/>
+              <w:left w:w="100.0" w:type="dxa"/>
+              <w:bottom w:w="100.0" w:type="dxa"/>
+              <w:right w:w="100.0" w:type="dxa"/>
+            </w:tcMar>
+          </w:tcPr>
+          <w:p>
+            <w:pPr>
+              <w:keepNext w:val="0"/>
+              <w:keepLines w:val="0"/>
+              <w:widowControl w:val="0"/>
+              <w:pBdr/>
+              <w:spacing w:after="0" w:before="0" w:line="240" w:lineRule="auto"/>
+              <w:ind w:left="0" w:right="0" w:firstLine="0"/>
+              <w:contextualSpacing w:val="0"/>
+              <w:jc w:val="left"/>
+              <w:rPr/>
+            </w:pPr>
+            <w:r>
+              <w:rPr>
+                <w:rtl w:val="0"/>
+              </w:rPr>
+              <w:t xml:space="preserve">JSONArray</w:t>
+            </w:r>
+          </w:p>
+        </w:tc>
+        <w:tc>
+          <w:tcPr>
+            <w:tcMar>
+              <w:top w:w="100.0" w:type="dxa"/>
+              <w:left w:w="100.0" w:type="dxa"/>
+              <w:bottom w:w="100.0" w:type="dxa"/>
+              <w:right w:w="100.0" w:type="dxa"/>
+            </w:tcMar>
+          </w:tcPr>
+          <w:p>
+            <w:pPr>
+              <w:keepNext w:val="0"/>
+              <w:keepLines w:val="0"/>
+              <w:widowControl w:val="0"/>
+              <w:pBdr/>
+              <w:spacing w:after="0" w:before="0" w:line="240" w:lineRule="auto"/>
+              <w:ind w:left="0" w:right="0" w:firstLine="0"/>
+              <w:contextualSpacing w:val="0"/>
+              <w:jc w:val="left"/>
+              <w:rPr/>
+            </w:pPr>
+            <w:r>
+              <w:rPr>
+                <w:rtl w:val="0"/>
+              </w:rPr>
+              <w:t xml:space="preserve">Mảng các vị trí thỏa mãn cầu</w:t>
+            </w:r>
+          </w:p>
+        </w:tc>
+      </w:tr>
+      <w:tr>
+        <w:tc>
+          <w:tcPr>
+            <w:tcMar>
+              <w:top w:w="100.0" w:type="dxa"/>
+              <w:left w:w="100.0" w:type="dxa"/>
+              <w:bottom w:w="100.0" w:type="dxa"/>
+              <w:right w:w="100.0" w:type="dxa"/>
+            </w:tcMar>
+          </w:tcPr>
+          <w:p>
+            <w:pPr>
+              <w:keepNext w:val="0"/>
+              <w:keepLines w:val="0"/>
+              <w:widowControl w:val="0"/>
+              <w:pBdr/>
+              <w:spacing w:after="0" w:before="0" w:line="240" w:lineRule="auto"/>
+              <w:ind w:left="0" w:right="0" w:firstLine="0"/>
+              <w:contextualSpacing w:val="0"/>
+              <w:jc w:val="left"/>
+              <w:rPr/>
+            </w:pPr>
+            <w:r>
+              <w:rPr>
+                <w:rtl w:val="0"/>
+              </w:rPr>
+              <w:t xml:space="preserve">                i1</w:t>
+            </w:r>
+          </w:p>
+        </w:tc>
+        <w:tc>
+          <w:tcPr>
+            <w:tcMar>
+              <w:top w:w="100.0" w:type="dxa"/>
+              <w:left w:w="100.0" w:type="dxa"/>
+              <w:bottom w:w="100.0" w:type="dxa"/>
+              <w:right w:w="100.0" w:type="dxa"/>
+            </w:tcMar>
+          </w:tcPr>
+          <w:p>
+            <w:pPr>
+              <w:keepNext w:val="0"/>
+              <w:keepLines w:val="0"/>
+              <w:widowControl w:val="0"/>
+              <w:pBdr/>
+              <w:spacing w:after="0" w:before="0" w:line="240" w:lineRule="auto"/>
+              <w:ind w:left="0" w:right="0" w:firstLine="0"/>
+              <w:contextualSpacing w:val="0"/>
+              <w:jc w:val="left"/>
+              <w:rPr/>
+            </w:pPr>
+            <w:r>
+              <w:rPr>
+                <w:rtl w:val="0"/>
+              </w:rPr>
+              <w:t xml:space="preserve">int</w:t>
+            </w:r>
+          </w:p>
+        </w:tc>
+        <w:tc>
+          <w:tcPr>
+            <w:tcMar>
+              <w:top w:w="100.0" w:type="dxa"/>
+              <w:left w:w="100.0" w:type="dxa"/>
+              <w:bottom w:w="100.0" w:type="dxa"/>
+              <w:right w:w="100.0" w:type="dxa"/>
+            </w:tcMar>
+          </w:tcPr>
+          <w:p>
+            <w:pPr>
+              <w:keepNext w:val="0"/>
+              <w:keepLines w:val="0"/>
+              <w:widowControl w:val="0"/>
+              <w:pBdr/>
+              <w:spacing w:after="0" w:before="0" w:line="240" w:lineRule="auto"/>
+              <w:ind w:left="0" w:right="0" w:firstLine="0"/>
+              <w:contextualSpacing w:val="0"/>
+              <w:jc w:val="left"/>
+              <w:rPr/>
+            </w:pPr>
+            <w:r>
+              <w:rPr>
+                <w:rtl w:val="0"/>
+              </w:rPr>
+              <w:t xml:space="preserve">vị trí thứ 1 của cặp cầu</w:t>
+            </w:r>
+          </w:p>
+        </w:tc>
+      </w:tr>
+      <w:tr>
+        <w:tc>
+          <w:tcPr>
+            <w:tcMar>
+              <w:top w:w="100.0" w:type="dxa"/>
+              <w:left w:w="100.0" w:type="dxa"/>
+              <w:bottom w:w="100.0" w:type="dxa"/>
+              <w:right w:w="100.0" w:type="dxa"/>
+            </w:tcMar>
+          </w:tcPr>
+          <w:p>
+            <w:pPr>
+              <w:keepNext w:val="0"/>
+              <w:keepLines w:val="0"/>
+              <w:widowControl w:val="0"/>
+              <w:pBdr/>
+              <w:spacing w:after="0" w:before="0" w:line="240" w:lineRule="auto"/>
+              <w:ind w:left="0" w:right="0" w:firstLine="0"/>
+              <w:contextualSpacing w:val="0"/>
+              <w:jc w:val="left"/>
+              <w:rPr/>
+            </w:pPr>
+            <w:r>
+              <w:rPr>
+                <w:rtl w:val="0"/>
+              </w:rPr>
+              <w:t xml:space="preserve">                i2</w:t>
+            </w:r>
+          </w:p>
+        </w:tc>
+        <w:tc>
+          <w:tcPr>
+            <w:tcMar>
+              <w:top w:w="100.0" w:type="dxa"/>
+              <w:left w:w="100.0" w:type="dxa"/>
+              <w:bottom w:w="100.0" w:type="dxa"/>
+              <w:right w:w="100.0" w:type="dxa"/>
+            </w:tcMar>
+          </w:tcPr>
+          <w:p>
+            <w:pPr>
+              <w:keepNext w:val="0"/>
+              <w:keepLines w:val="0"/>
+              <w:widowControl w:val="0"/>
+              <w:pBdr/>
+              <w:spacing w:after="0" w:before="0" w:line="240" w:lineRule="auto"/>
+              <w:ind w:left="0" w:right="0" w:firstLine="0"/>
+              <w:contextualSpacing w:val="0"/>
+              <w:jc w:val="left"/>
+              <w:rPr/>
+            </w:pPr>
+            <w:r>
+              <w:rPr>
+                <w:rtl w:val="0"/>
+              </w:rPr>
+              <w:t xml:space="preserve">int</w:t>
+            </w:r>
+          </w:p>
+        </w:tc>
+        <w:tc>
+          <w:tcPr>
+            <w:tcMar>
+              <w:top w:w="100.0" w:type="dxa"/>
+              <w:left w:w="100.0" w:type="dxa"/>
+              <w:bottom w:w="100.0" w:type="dxa"/>
+              <w:right w:w="100.0" w:type="dxa"/>
+            </w:tcMar>
+          </w:tcPr>
+          <w:p>
+            <w:pPr>
+              <w:keepNext w:val="0"/>
+              <w:keepLines w:val="0"/>
+              <w:widowControl w:val="0"/>
+              <w:pBdr/>
+              <w:spacing w:after="0" w:before="0" w:line="240" w:lineRule="auto"/>
+              <w:ind w:left="0" w:right="0" w:firstLine="0"/>
+              <w:contextualSpacing w:val="0"/>
+              <w:jc w:val="left"/>
+              <w:rPr/>
+            </w:pPr>
+            <w:r>
+              <w:rPr>
+                <w:rtl w:val="0"/>
+              </w:rPr>
+              <w:t xml:space="preserve">vị trí thứ 2 của cặp cầu</w:t>
+            </w:r>
+          </w:p>
+        </w:tc>
+      </w:tr>
+    </w:tbl>
+    <w:p>
+      <w:pPr>
+        <w:numPr>
+          <w:ilvl w:val="0"/>
+          <w:numId w:val="8"/>
+        </w:numPr>
+        <w:pBdr/>
+        <w:ind w:left="720" w:hanging="360"/>
+        <w:contextualSpacing w:val="1"/>
+        <w:rPr>
+          <w:u w:val="none"/>
+        </w:rPr>
       </w:pPr>
       <w:r>
         <w:rPr>
@@ -14280,6 +15620,226 @@
       </w:rPr>
     </w:lvl>
   </w:abstractNum>
+  <w:abstractNum w:abstractNumId="7">
+    <w:lvl w:ilvl="0">
+      <w:start w:val="1"/>
+      <w:numFmt w:val="bullet"/>
+      <w:lvlText w:val="-"/>
+      <w:lvlJc w:val="left"/>
+      <w:pPr>
+        <w:ind w:left="720" w:firstLine="360"/>
+      </w:pPr>
+      <w:rPr>
+        <w:u w:val="none"/>
+      </w:rPr>
+    </w:lvl>
+    <w:lvl w:ilvl="1">
+      <w:start w:val="1"/>
+      <w:numFmt w:val="bullet"/>
+      <w:lvlText w:val="-"/>
+      <w:lvlJc w:val="left"/>
+      <w:pPr>
+        <w:ind w:left="1440" w:firstLine="1080"/>
+      </w:pPr>
+      <w:rPr>
+        <w:u w:val="none"/>
+      </w:rPr>
+    </w:lvl>
+    <w:lvl w:ilvl="2">
+      <w:start w:val="1"/>
+      <w:numFmt w:val="bullet"/>
+      <w:lvlText w:val="-"/>
+      <w:lvlJc w:val="left"/>
+      <w:pPr>
+        <w:ind w:left="2160" w:firstLine="1800"/>
+      </w:pPr>
+      <w:rPr>
+        <w:u w:val="none"/>
+      </w:rPr>
+    </w:lvl>
+    <w:lvl w:ilvl="3">
+      <w:start w:val="1"/>
+      <w:numFmt w:val="bullet"/>
+      <w:lvlText w:val="-"/>
+      <w:lvlJc w:val="left"/>
+      <w:pPr>
+        <w:ind w:left="2880" w:firstLine="2520"/>
+      </w:pPr>
+      <w:rPr>
+        <w:u w:val="none"/>
+      </w:rPr>
+    </w:lvl>
+    <w:lvl w:ilvl="4">
+      <w:start w:val="1"/>
+      <w:numFmt w:val="bullet"/>
+      <w:lvlText w:val="-"/>
+      <w:lvlJc w:val="left"/>
+      <w:pPr>
+        <w:ind w:left="3600" w:firstLine="3240"/>
+      </w:pPr>
+      <w:rPr>
+        <w:u w:val="none"/>
+      </w:rPr>
+    </w:lvl>
+    <w:lvl w:ilvl="5">
+      <w:start w:val="1"/>
+      <w:numFmt w:val="bullet"/>
+      <w:lvlText w:val="-"/>
+      <w:lvlJc w:val="left"/>
+      <w:pPr>
+        <w:ind w:left="4320" w:firstLine="3960"/>
+      </w:pPr>
+      <w:rPr>
+        <w:u w:val="none"/>
+      </w:rPr>
+    </w:lvl>
+    <w:lvl w:ilvl="6">
+      <w:start w:val="1"/>
+      <w:numFmt w:val="bullet"/>
+      <w:lvlText w:val="-"/>
+      <w:lvlJc w:val="left"/>
+      <w:pPr>
+        <w:ind w:left="5040" w:firstLine="4680"/>
+      </w:pPr>
+      <w:rPr>
+        <w:u w:val="none"/>
+      </w:rPr>
+    </w:lvl>
+    <w:lvl w:ilvl="7">
+      <w:start w:val="1"/>
+      <w:numFmt w:val="bullet"/>
+      <w:lvlText w:val="-"/>
+      <w:lvlJc w:val="left"/>
+      <w:pPr>
+        <w:ind w:left="5760" w:firstLine="5400"/>
+      </w:pPr>
+      <w:rPr>
+        <w:u w:val="none"/>
+      </w:rPr>
+    </w:lvl>
+    <w:lvl w:ilvl="8">
+      <w:start w:val="1"/>
+      <w:numFmt w:val="bullet"/>
+      <w:lvlText w:val="-"/>
+      <w:lvlJc w:val="left"/>
+      <w:pPr>
+        <w:ind w:left="6480" w:firstLine="6120"/>
+      </w:pPr>
+      <w:rPr>
+        <w:u w:val="none"/>
+      </w:rPr>
+    </w:lvl>
+  </w:abstractNum>
+  <w:abstractNum w:abstractNumId="8">
+    <w:lvl w:ilvl="0">
+      <w:start w:val="1"/>
+      <w:numFmt w:val="bullet"/>
+      <w:lvlText w:val="-"/>
+      <w:lvlJc w:val="left"/>
+      <w:pPr>
+        <w:ind w:left="720" w:firstLine="360"/>
+      </w:pPr>
+      <w:rPr>
+        <w:u w:val="none"/>
+      </w:rPr>
+    </w:lvl>
+    <w:lvl w:ilvl="1">
+      <w:start w:val="1"/>
+      <w:numFmt w:val="bullet"/>
+      <w:lvlText w:val="-"/>
+      <w:lvlJc w:val="left"/>
+      <w:pPr>
+        <w:ind w:left="1440" w:firstLine="1080"/>
+      </w:pPr>
+      <w:rPr>
+        <w:u w:val="none"/>
+      </w:rPr>
+    </w:lvl>
+    <w:lvl w:ilvl="2">
+      <w:start w:val="1"/>
+      <w:numFmt w:val="bullet"/>
+      <w:lvlText w:val="-"/>
+      <w:lvlJc w:val="left"/>
+      <w:pPr>
+        <w:ind w:left="2160" w:firstLine="1800"/>
+      </w:pPr>
+      <w:rPr>
+        <w:u w:val="none"/>
+      </w:rPr>
+    </w:lvl>
+    <w:lvl w:ilvl="3">
+      <w:start w:val="1"/>
+      <w:numFmt w:val="bullet"/>
+      <w:lvlText w:val="-"/>
+      <w:lvlJc w:val="left"/>
+      <w:pPr>
+        <w:ind w:left="2880" w:firstLine="2520"/>
+      </w:pPr>
+      <w:rPr>
+        <w:u w:val="none"/>
+      </w:rPr>
+    </w:lvl>
+    <w:lvl w:ilvl="4">
+      <w:start w:val="1"/>
+      <w:numFmt w:val="bullet"/>
+      <w:lvlText w:val="-"/>
+      <w:lvlJc w:val="left"/>
+      <w:pPr>
+        <w:ind w:left="3600" w:firstLine="3240"/>
+      </w:pPr>
+      <w:rPr>
+        <w:u w:val="none"/>
+      </w:rPr>
+    </w:lvl>
+    <w:lvl w:ilvl="5">
+      <w:start w:val="1"/>
+      <w:numFmt w:val="bullet"/>
+      <w:lvlText w:val="-"/>
+      <w:lvlJc w:val="left"/>
+      <w:pPr>
+        <w:ind w:left="4320" w:firstLine="3960"/>
+      </w:pPr>
+      <w:rPr>
+        <w:u w:val="none"/>
+      </w:rPr>
+    </w:lvl>
+    <w:lvl w:ilvl="6">
+      <w:start w:val="1"/>
+      <w:numFmt w:val="bullet"/>
+      <w:lvlText w:val="-"/>
+      <w:lvlJc w:val="left"/>
+      <w:pPr>
+        <w:ind w:left="5040" w:firstLine="4680"/>
+      </w:pPr>
+      <w:rPr>
+        <w:u w:val="none"/>
+      </w:rPr>
+    </w:lvl>
+    <w:lvl w:ilvl="7">
+      <w:start w:val="1"/>
+      <w:numFmt w:val="bullet"/>
+      <w:lvlText w:val="-"/>
+      <w:lvlJc w:val="left"/>
+      <w:pPr>
+        <w:ind w:left="5760" w:firstLine="5400"/>
+      </w:pPr>
+      <w:rPr>
+        <w:u w:val="none"/>
+      </w:rPr>
+    </w:lvl>
+    <w:lvl w:ilvl="8">
+      <w:start w:val="1"/>
+      <w:numFmt w:val="bullet"/>
+      <w:lvlText w:val="-"/>
+      <w:lvlJc w:val="left"/>
+      <w:pPr>
+        <w:ind w:left="6480" w:firstLine="6120"/>
+      </w:pPr>
+      <w:rPr>
+        <w:u w:val="none"/>
+      </w:rPr>
+    </w:lvl>
+  </w:abstractNum>
   <w:num w:numId="1">
     <w:abstractNumId w:val="1"/>
   </w:num>
@@ -14297,6 +15857,12 @@
   </w:num>
   <w:num w:numId="6">
     <w:abstractNumId w:val="6"/>
+  </w:num>
+  <w:num w:numId="7">
+    <w:abstractNumId w:val="7"/>
+  </w:num>
+  <w:num w:numId="8">
+    <w:abstractNumId w:val="8"/>
   </w:num>
 </w:numbering>
 </file>
@@ -15304,5 +16870,43 @@
     <w:tblStylePr w:type="seCell"/>
     <w:tblStylePr w:type="swCell"/>
   </w:style>
+  <w:style w:type="table" w:styleId="Table30">
+    <w:basedOn w:val="TableNormal"/>
+    <w:tblPr>
+      <w:tblStyleRowBandSize w:val="1"/>
+      <w:tblStyleColBandSize w:val="1"/>
+    </w:tblPr>
+    <w:tblStylePr w:type="band1Horz"/>
+    <w:tblStylePr w:type="band1Vert"/>
+    <w:tblStylePr w:type="band2Horz"/>
+    <w:tblStylePr w:type="band2Vert"/>
+    <w:tblStylePr w:type="firstCol"/>
+    <w:tblStylePr w:type="firstRow"/>
+    <w:tblStylePr w:type="lastCol"/>
+    <w:tblStylePr w:type="lastRow"/>
+    <w:tblStylePr w:type="neCell"/>
+    <w:tblStylePr w:type="nwCell"/>
+    <w:tblStylePr w:type="seCell"/>
+    <w:tblStylePr w:type="swCell"/>
+  </w:style>
+  <w:style w:type="table" w:styleId="Table31">
+    <w:basedOn w:val="TableNormal"/>
+    <w:tblPr>
+      <w:tblStyleRowBandSize w:val="1"/>
+      <w:tblStyleColBandSize w:val="1"/>
+    </w:tblPr>
+    <w:tblStylePr w:type="band1Horz"/>
+    <w:tblStylePr w:type="band1Vert"/>
+    <w:tblStylePr w:type="band2Horz"/>
+    <w:tblStylePr w:type="band2Vert"/>
+    <w:tblStylePr w:type="firstCol"/>
+    <w:tblStylePr w:type="firstRow"/>
+    <w:tblStylePr w:type="lastCol"/>
+    <w:tblStylePr w:type="lastRow"/>
+    <w:tblStylePr w:type="neCell"/>
+    <w:tblStylePr w:type="nwCell"/>
+    <w:tblStylePr w:type="seCell"/>
+    <w:tblStylePr w:type="swCell"/>
+  </w:style>
 </w:styles>
 </file>
</xml_diff>